<commit_message>
Toevoeging git-, communicatie-, en test conventies
</commit_message>
<xml_diff>
--- a/docs/Conventie-document-amo1O.docx
+++ b/docs/Conventie-document-amo1O.docx
@@ -178,16 +178,7 @@
           <w:sz w:val="36"/>
           <w:szCs w:val="36"/>
         </w:rPr>
-        <w:t>Jules Mon</w:t>
-      </w:r>
-      <w:bookmarkStart w:id="0" w:name="_GoBack"/>
-      <w:bookmarkEnd w:id="0"/>
-      <w:r>
-        <w:rPr>
-          <w:sz w:val="36"/>
-          <w:szCs w:val="36"/>
-        </w:rPr>
-        <w:t>s</w:t>
+        <w:t>Jules Mons</w:t>
       </w:r>
     </w:p>
     <w:p>
@@ -522,7 +513,7 @@
           <w:szCs w:val="28"/>
         </w:rPr>
       </w:pPr>
-      <w:bookmarkStart w:id="1" w:name="_Toc474741144"/>
+      <w:bookmarkStart w:id="0" w:name="_Toc474741144"/>
       <w:r>
         <w:rPr>
           <w:rFonts w:ascii="Arial" w:hAnsi="Arial" w:cs="Arial"/>
@@ -532,7 +523,7 @@
         </w:rPr>
         <w:t>Algemeen</w:t>
       </w:r>
-      <w:bookmarkEnd w:id="1"/>
+      <w:bookmarkEnd w:id="0"/>
     </w:p>
     <w:p>
       <w:pPr>
@@ -927,7 +918,7 @@
           <w:szCs w:val="28"/>
         </w:rPr>
       </w:pPr>
-      <w:bookmarkStart w:id="2" w:name="_Toc474741145"/>
+      <w:bookmarkStart w:id="1" w:name="_Toc474741145"/>
       <w:r>
         <w:rPr>
           <w:rFonts w:ascii="Arial" w:hAnsi="Arial" w:cs="Arial"/>
@@ -937,7 +928,7 @@
         </w:rPr>
         <w:t>Klasse</w:t>
       </w:r>
-      <w:bookmarkEnd w:id="2"/>
+      <w:bookmarkEnd w:id="1"/>
       <w:r>
         <w:rPr>
           <w:rFonts w:ascii="Arial" w:hAnsi="Arial" w:cs="Arial"/>
@@ -1012,7 +1003,6 @@
     </w:p>
     <w:p>
       <w:pPr>
-        <w:pStyle w:val="Lijstalinea"/>
         <w:rPr>
           <w:rFonts w:ascii="Arial" w:hAnsi="Arial" w:cs="Arial"/>
           <w:sz w:val="26"/>
@@ -1022,28 +1012,130 @@
     </w:p>
     <w:p>
       <w:pPr>
+        <w:pStyle w:val="Kop1"/>
+        <w:rPr>
+          <w:rFonts w:ascii="Arial" w:hAnsi="Arial" w:cs="Arial"/>
+          <w:color w:val="auto"/>
+        </w:rPr>
+      </w:pPr>
+      <w:r>
+        <w:rPr>
+          <w:rFonts w:ascii="Arial" w:hAnsi="Arial" w:cs="Arial"/>
+          <w:color w:val="auto"/>
+        </w:rPr>
+        <w:t>Commentaar</w:t>
+      </w:r>
+    </w:p>
+    <w:p>
+      <w:pPr>
         <w:pStyle w:val="Lijstalinea"/>
-        <w:rPr>
-          <w:rFonts w:ascii="Arial" w:hAnsi="Arial" w:cs="Arial"/>
-          <w:sz w:val="26"/>
-          <w:szCs w:val="26"/>
-        </w:rPr>
-      </w:pPr>
-    </w:p>
-    <w:p>
-      <w:pPr>
-        <w:pStyle w:val="Kop1"/>
+        <w:numPr>
+          <w:ilvl w:val="0"/>
+          <w:numId w:val="3"/>
+        </w:numPr>
+        <w:rPr>
+          <w:rFonts w:ascii="Arial" w:hAnsi="Arial" w:cs="Arial"/>
+          <w:sz w:val="24"/>
+          <w:szCs w:val="24"/>
+        </w:rPr>
+      </w:pPr>
+      <w:r>
+        <w:rPr>
+          <w:rFonts w:ascii="Arial" w:hAnsi="Arial" w:cs="Arial"/>
+          <w:sz w:val="24"/>
+          <w:szCs w:val="24"/>
+        </w:rPr>
+        <w:t>Een korte uitleg is aanwezig boven het desbetreffende stuk code om dit nader te verklaren.</w:t>
+      </w:r>
+    </w:p>
+    <w:p>
+      <w:pPr>
+        <w:pStyle w:val="Lijstalinea"/>
+        <w:numPr>
+          <w:ilvl w:val="0"/>
+          <w:numId w:val="2"/>
+        </w:numPr>
+        <w:rPr>
+          <w:rFonts w:ascii="Arial" w:hAnsi="Arial" w:cs="Arial"/>
+          <w:sz w:val="24"/>
+          <w:szCs w:val="24"/>
+        </w:rPr>
+      </w:pPr>
+      <w:r>
+        <w:rPr>
+          <w:rFonts w:ascii="Arial" w:hAnsi="Arial" w:cs="Arial"/>
+          <w:sz w:val="24"/>
+          <w:szCs w:val="24"/>
+        </w:rPr>
+        <w:t>De commentaar die bij de code wordt geschreven zal in het Engels geschreven worden.</w:t>
+      </w:r>
+    </w:p>
+    <w:p>
+      <w:pPr>
+        <w:pStyle w:val="Lijstalinea"/>
+        <w:numPr>
+          <w:ilvl w:val="0"/>
+          <w:numId w:val="2"/>
+        </w:numPr>
+        <w:rPr>
+          <w:rFonts w:ascii="Arial" w:hAnsi="Arial" w:cs="Arial"/>
+          <w:sz w:val="24"/>
+          <w:szCs w:val="24"/>
+        </w:rPr>
+      </w:pPr>
+      <w:r>
+        <w:rPr>
+          <w:rFonts w:ascii="Arial" w:hAnsi="Arial" w:cs="Arial"/>
+          <w:sz w:val="24"/>
+          <w:szCs w:val="24"/>
+        </w:rPr>
+        <w:t>Commentaar word kort en bondig geschreven.</w:t>
+      </w:r>
+    </w:p>
+    <w:p>
+      <w:pPr>
+        <w:rPr>
+          <w:sz w:val="32"/>
+          <w:szCs w:val="32"/>
+        </w:rPr>
+      </w:pPr>
+    </w:p>
+    <w:p>
+      <w:pPr>
+        <w:rPr>
+          <w:rFonts w:ascii="Arial" w:hAnsi="Arial" w:cs="Arial"/>
+          <w:sz w:val="32"/>
+          <w:szCs w:val="32"/>
+        </w:rPr>
+      </w:pPr>
+      <w:r>
+        <w:rPr>
+          <w:rFonts w:ascii="Arial" w:hAnsi="Arial" w:cs="Arial"/>
+          <w:sz w:val="32"/>
+          <w:szCs w:val="32"/>
+        </w:rPr>
+        <w:lastRenderedPageBreak/>
+        <w:t>Communicatie</w:t>
+      </w:r>
+    </w:p>
+    <w:p>
+      <w:pPr>
+        <w:pStyle w:val="Kop2"/>
         <w:rPr>
           <w:rFonts w:ascii="Arial" w:hAnsi="Arial" w:cs="Arial"/>
           <w:color w:val="auto"/>
+          <w:sz w:val="28"/>
+          <w:szCs w:val="28"/>
         </w:rPr>
       </w:pPr>
       <w:r>
         <w:rPr>
           <w:rFonts w:ascii="Arial" w:hAnsi="Arial" w:cs="Arial"/>
           <w:color w:val="auto"/>
-        </w:rPr>
-        <w:t>Commentaar</w:t>
+          <w:sz w:val="28"/>
+          <w:szCs w:val="28"/>
+        </w:rPr>
+        <w:t>De klant</w:t>
       </w:r>
     </w:p>
     <w:p>
@@ -1065,7 +1157,7 @@
           <w:sz w:val="24"/>
           <w:szCs w:val="24"/>
         </w:rPr>
-        <w:t>Een korte uitleg is aanwezig boven het desbetreffende stuk code om dit nader te verklaren.</w:t>
+        <w:t>Formeel aanspreken</w:t>
       </w:r>
     </w:p>
     <w:p>
@@ -1073,21 +1165,21 @@
         <w:pStyle w:val="Lijstalinea"/>
         <w:numPr>
           <w:ilvl w:val="0"/>
-          <w:numId w:val="2"/>
-        </w:numPr>
-        <w:rPr>
-          <w:rFonts w:ascii="Arial" w:hAnsi="Arial" w:cs="Arial"/>
-          <w:sz w:val="24"/>
-          <w:szCs w:val="24"/>
-        </w:rPr>
-      </w:pPr>
-      <w:r>
-        <w:rPr>
-          <w:rFonts w:ascii="Arial" w:hAnsi="Arial" w:cs="Arial"/>
-          <w:sz w:val="24"/>
-          <w:szCs w:val="24"/>
-        </w:rPr>
-        <w:t>De commentaar die bij de code wordt geschreven zal in het Engels geschreven worden.</w:t>
+          <w:numId w:val="3"/>
+        </w:numPr>
+        <w:rPr>
+          <w:rFonts w:ascii="Arial" w:hAnsi="Arial" w:cs="Arial"/>
+          <w:sz w:val="24"/>
+          <w:szCs w:val="24"/>
+        </w:rPr>
+      </w:pPr>
+      <w:r>
+        <w:rPr>
+          <w:rFonts w:ascii="Arial" w:hAnsi="Arial" w:cs="Arial"/>
+          <w:sz w:val="24"/>
+          <w:szCs w:val="24"/>
+        </w:rPr>
+        <w:t>Z.s.m. communiceren over eventuele problemen</w:t>
       </w:r>
     </w:p>
     <w:p>
@@ -1095,22 +1187,980 @@
         <w:pStyle w:val="Lijstalinea"/>
         <w:numPr>
           <w:ilvl w:val="0"/>
-          <w:numId w:val="2"/>
-        </w:numPr>
-        <w:rPr>
-          <w:rFonts w:ascii="Arial" w:hAnsi="Arial" w:cs="Arial"/>
-          <w:sz w:val="24"/>
-          <w:szCs w:val="24"/>
-        </w:rPr>
-      </w:pPr>
-      <w:r>
-        <w:rPr>
-          <w:rFonts w:ascii="Arial" w:hAnsi="Arial" w:cs="Arial"/>
-          <w:sz w:val="24"/>
-          <w:szCs w:val="24"/>
-        </w:rPr>
-        <w:t>Commentaar word kort en bondig geschreven.</w:t>
-      </w:r>
+          <w:numId w:val="3"/>
+        </w:numPr>
+        <w:rPr>
+          <w:rFonts w:ascii="Arial" w:hAnsi="Arial" w:cs="Arial"/>
+          <w:sz w:val="24"/>
+          <w:szCs w:val="24"/>
+        </w:rPr>
+      </w:pPr>
+      <w:r>
+        <w:rPr>
+          <w:rFonts w:ascii="Arial" w:hAnsi="Arial" w:cs="Arial"/>
+          <w:sz w:val="24"/>
+          <w:szCs w:val="24"/>
+        </w:rPr>
+        <w:t>Respect tonen</w:t>
+      </w:r>
+    </w:p>
+    <w:p>
+      <w:pPr>
+        <w:pStyle w:val="Lijstalinea"/>
+        <w:rPr>
+          <w:rFonts w:ascii="Arial" w:hAnsi="Arial" w:cs="Arial"/>
+          <w:sz w:val="24"/>
+          <w:szCs w:val="24"/>
+        </w:rPr>
+      </w:pPr>
+    </w:p>
+    <w:p>
+      <w:pPr>
+        <w:pStyle w:val="Kop2"/>
+        <w:rPr>
+          <w:rFonts w:ascii="Arial" w:hAnsi="Arial" w:cs="Arial"/>
+          <w:color w:val="auto"/>
+          <w:sz w:val="28"/>
+          <w:szCs w:val="28"/>
+        </w:rPr>
+      </w:pPr>
+      <w:r>
+        <w:rPr>
+          <w:rFonts w:ascii="Arial" w:hAnsi="Arial" w:cs="Arial"/>
+          <w:color w:val="auto"/>
+          <w:sz w:val="28"/>
+          <w:szCs w:val="28"/>
+        </w:rPr>
+        <w:t>Het team</w:t>
+      </w:r>
+    </w:p>
+    <w:p>
+      <w:pPr>
+        <w:pStyle w:val="Lijstalinea"/>
+        <w:numPr>
+          <w:ilvl w:val="0"/>
+          <w:numId w:val="3"/>
+        </w:numPr>
+        <w:rPr>
+          <w:rFonts w:ascii="Arial" w:hAnsi="Arial" w:cs="Arial"/>
+          <w:sz w:val="24"/>
+          <w:szCs w:val="24"/>
+        </w:rPr>
+      </w:pPr>
+      <w:r>
+        <w:rPr>
+          <w:rFonts w:ascii="Arial" w:hAnsi="Arial" w:cs="Arial"/>
+          <w:sz w:val="24"/>
+          <w:szCs w:val="24"/>
+        </w:rPr>
+        <w:t>Z.s.m. communiceren over eventuele problemen</w:t>
+      </w:r>
+    </w:p>
+    <w:p>
+      <w:pPr>
+        <w:pStyle w:val="Lijstalinea"/>
+        <w:numPr>
+          <w:ilvl w:val="0"/>
+          <w:numId w:val="3"/>
+        </w:numPr>
+        <w:rPr>
+          <w:rFonts w:ascii="Arial" w:hAnsi="Arial" w:cs="Arial"/>
+          <w:sz w:val="24"/>
+          <w:szCs w:val="24"/>
+        </w:rPr>
+      </w:pPr>
+      <w:r>
+        <w:rPr>
+          <w:rFonts w:ascii="Arial" w:hAnsi="Arial" w:cs="Arial"/>
+          <w:sz w:val="24"/>
+          <w:szCs w:val="24"/>
+        </w:rPr>
+        <w:t>Respect tonen</w:t>
+      </w:r>
+    </w:p>
+    <w:p>
+      <w:pPr>
+        <w:pStyle w:val="Lijstalinea"/>
+        <w:numPr>
+          <w:ilvl w:val="0"/>
+          <w:numId w:val="3"/>
+        </w:numPr>
+        <w:rPr>
+          <w:rFonts w:ascii="Arial" w:hAnsi="Arial" w:cs="Arial"/>
+          <w:sz w:val="24"/>
+          <w:szCs w:val="24"/>
+        </w:rPr>
+      </w:pPr>
+      <w:r>
+        <w:rPr>
+          <w:rFonts w:ascii="Arial" w:hAnsi="Arial" w:cs="Arial"/>
+          <w:sz w:val="24"/>
+          <w:szCs w:val="24"/>
+        </w:rPr>
+        <w:t>Aanwezigheid z.s.m. melden via WhatsApp</w:t>
+      </w:r>
+    </w:p>
+    <w:p>
+      <w:pPr>
+        <w:pStyle w:val="Lijstalinea"/>
+        <w:rPr>
+          <w:rFonts w:ascii="Arial" w:hAnsi="Arial" w:cs="Arial"/>
+          <w:sz w:val="24"/>
+          <w:szCs w:val="24"/>
+        </w:rPr>
+      </w:pPr>
+    </w:p>
+    <w:p>
+      <w:pPr>
+        <w:rPr>
+          <w:rFonts w:ascii="Arial" w:hAnsi="Arial" w:cs="Arial"/>
+          <w:sz w:val="28"/>
+          <w:szCs w:val="28"/>
+        </w:rPr>
+      </w:pPr>
+      <w:r>
+        <w:rPr>
+          <w:rFonts w:ascii="Arial" w:hAnsi="Arial" w:cs="Arial"/>
+          <w:sz w:val="28"/>
+          <w:szCs w:val="28"/>
+        </w:rPr>
+        <w:t xml:space="preserve">Product </w:t>
+      </w:r>
+      <w:proofErr w:type="spellStart"/>
+      <w:r>
+        <w:rPr>
+          <w:rFonts w:ascii="Arial" w:hAnsi="Arial" w:cs="Arial"/>
+          <w:sz w:val="28"/>
+          <w:szCs w:val="28"/>
+        </w:rPr>
+        <w:t>owner</w:t>
+      </w:r>
+      <w:proofErr w:type="spellEnd"/>
+    </w:p>
+    <w:p>
+      <w:pPr>
+        <w:pStyle w:val="Lijstalinea"/>
+        <w:numPr>
+          <w:ilvl w:val="0"/>
+          <w:numId w:val="3"/>
+        </w:numPr>
+        <w:rPr>
+          <w:rFonts w:ascii="Arial" w:hAnsi="Arial" w:cs="Arial"/>
+          <w:sz w:val="24"/>
+          <w:szCs w:val="24"/>
+        </w:rPr>
+      </w:pPr>
+      <w:r>
+        <w:rPr>
+          <w:rFonts w:ascii="Arial" w:hAnsi="Arial" w:cs="Arial"/>
+          <w:sz w:val="24"/>
+          <w:szCs w:val="24"/>
+        </w:rPr>
+        <w:t xml:space="preserve">Betrekken bij de </w:t>
+      </w:r>
+      <w:proofErr w:type="spellStart"/>
+      <w:r>
+        <w:rPr>
+          <w:rFonts w:ascii="Arial" w:hAnsi="Arial" w:cs="Arial"/>
+          <w:sz w:val="24"/>
+          <w:szCs w:val="24"/>
+        </w:rPr>
+        <w:t>daily</w:t>
+      </w:r>
+      <w:proofErr w:type="spellEnd"/>
+      <w:r>
+        <w:rPr>
+          <w:rFonts w:ascii="Arial" w:hAnsi="Arial" w:cs="Arial"/>
+          <w:sz w:val="24"/>
+          <w:szCs w:val="24"/>
+        </w:rPr>
+        <w:t xml:space="preserve"> stand-up</w:t>
+      </w:r>
+    </w:p>
+    <w:p>
+      <w:pPr>
+        <w:pStyle w:val="Lijstalinea"/>
+        <w:numPr>
+          <w:ilvl w:val="0"/>
+          <w:numId w:val="3"/>
+        </w:numPr>
+        <w:rPr>
+          <w:rFonts w:ascii="Arial" w:hAnsi="Arial" w:cs="Arial"/>
+          <w:sz w:val="24"/>
+          <w:szCs w:val="24"/>
+        </w:rPr>
+      </w:pPr>
+      <w:r>
+        <w:rPr>
+          <w:rFonts w:ascii="Arial" w:hAnsi="Arial" w:cs="Arial"/>
+          <w:sz w:val="24"/>
+          <w:szCs w:val="24"/>
+        </w:rPr>
+        <w:t>Respect tonen</w:t>
+      </w:r>
+    </w:p>
+    <w:p>
+      <w:pPr>
+        <w:rPr>
+          <w:rFonts w:ascii="Arial" w:hAnsi="Arial" w:cs="Arial"/>
+          <w:sz w:val="24"/>
+          <w:szCs w:val="24"/>
+        </w:rPr>
+      </w:pPr>
+    </w:p>
+    <w:p>
+      <w:pPr>
+        <w:rPr>
+          <w:rFonts w:ascii="Arial" w:hAnsi="Arial" w:cs="Arial"/>
+          <w:sz w:val="32"/>
+          <w:szCs w:val="32"/>
+        </w:rPr>
+      </w:pPr>
+      <w:r>
+        <w:rPr>
+          <w:rFonts w:ascii="Arial" w:hAnsi="Arial" w:cs="Arial"/>
+          <w:sz w:val="32"/>
+          <w:szCs w:val="32"/>
+        </w:rPr>
+        <w:t xml:space="preserve">Git </w:t>
+      </w:r>
+    </w:p>
+    <w:p>
+      <w:pPr>
+        <w:pStyle w:val="Lijstalinea"/>
+        <w:numPr>
+          <w:ilvl w:val="0"/>
+          <w:numId w:val="3"/>
+        </w:numPr>
+        <w:rPr>
+          <w:rFonts w:ascii="Arial" w:hAnsi="Arial" w:cs="Arial"/>
+          <w:sz w:val="24"/>
+          <w:szCs w:val="24"/>
+        </w:rPr>
+      </w:pPr>
+      <w:r>
+        <w:rPr>
+          <w:rFonts w:ascii="Arial" w:hAnsi="Arial" w:cs="Arial"/>
+          <w:sz w:val="24"/>
+          <w:szCs w:val="24"/>
+        </w:rPr>
+        <w:t xml:space="preserve">Eerst </w:t>
+      </w:r>
+      <w:proofErr w:type="spellStart"/>
+      <w:r>
+        <w:rPr>
+          <w:rFonts w:ascii="Arial" w:hAnsi="Arial" w:cs="Arial"/>
+          <w:sz w:val="24"/>
+          <w:szCs w:val="24"/>
+        </w:rPr>
+        <w:t>committen</w:t>
+      </w:r>
+      <w:proofErr w:type="spellEnd"/>
+      <w:r>
+        <w:rPr>
+          <w:rFonts w:ascii="Arial" w:hAnsi="Arial" w:cs="Arial"/>
+          <w:sz w:val="24"/>
+          <w:szCs w:val="24"/>
+        </w:rPr>
+        <w:t xml:space="preserve"> naar eigen </w:t>
+      </w:r>
+      <w:proofErr w:type="spellStart"/>
+      <w:r>
+        <w:rPr>
+          <w:rFonts w:ascii="Arial" w:hAnsi="Arial" w:cs="Arial"/>
+          <w:sz w:val="24"/>
+          <w:szCs w:val="24"/>
+        </w:rPr>
+        <w:t>branch</w:t>
+      </w:r>
+      <w:proofErr w:type="spellEnd"/>
+      <w:r>
+        <w:rPr>
+          <w:rFonts w:ascii="Arial" w:hAnsi="Arial" w:cs="Arial"/>
+          <w:sz w:val="24"/>
+          <w:szCs w:val="24"/>
+        </w:rPr>
+        <w:t>, dan pas Ricardo voor hulp vragen</w:t>
+      </w:r>
+    </w:p>
+    <w:p>
+      <w:pPr>
+        <w:pStyle w:val="Lijstalinea"/>
+        <w:numPr>
+          <w:ilvl w:val="0"/>
+          <w:numId w:val="3"/>
+        </w:numPr>
+        <w:rPr>
+          <w:rFonts w:ascii="Arial" w:hAnsi="Arial" w:cs="Arial"/>
+          <w:sz w:val="24"/>
+          <w:szCs w:val="24"/>
+        </w:rPr>
+      </w:pPr>
+      <w:r>
+        <w:rPr>
+          <w:rFonts w:ascii="Arial" w:hAnsi="Arial" w:cs="Arial"/>
+          <w:sz w:val="24"/>
+          <w:szCs w:val="24"/>
+        </w:rPr>
+        <w:t xml:space="preserve">Niet naar de master </w:t>
+      </w:r>
+      <w:proofErr w:type="spellStart"/>
+      <w:r>
+        <w:rPr>
+          <w:rFonts w:ascii="Arial" w:hAnsi="Arial" w:cs="Arial"/>
+          <w:sz w:val="24"/>
+          <w:szCs w:val="24"/>
+        </w:rPr>
+        <w:t>mergen</w:t>
+      </w:r>
+      <w:proofErr w:type="spellEnd"/>
+    </w:p>
+    <w:p>
+      <w:pPr>
+        <w:pStyle w:val="Lijstalinea"/>
+        <w:numPr>
+          <w:ilvl w:val="0"/>
+          <w:numId w:val="3"/>
+        </w:numPr>
+        <w:rPr>
+          <w:rFonts w:ascii="Arial" w:hAnsi="Arial" w:cs="Arial"/>
+          <w:sz w:val="24"/>
+          <w:szCs w:val="24"/>
+        </w:rPr>
+      </w:pPr>
+      <w:r>
+        <w:rPr>
+          <w:rFonts w:ascii="Arial" w:hAnsi="Arial" w:cs="Arial"/>
+          <w:sz w:val="24"/>
+          <w:szCs w:val="24"/>
+        </w:rPr>
+        <w:t xml:space="preserve">Alleen naar eigen </w:t>
+      </w:r>
+      <w:proofErr w:type="spellStart"/>
+      <w:r>
+        <w:rPr>
+          <w:rFonts w:ascii="Arial" w:hAnsi="Arial" w:cs="Arial"/>
+          <w:sz w:val="24"/>
+          <w:szCs w:val="24"/>
+        </w:rPr>
+        <w:t>branch</w:t>
+      </w:r>
+      <w:proofErr w:type="spellEnd"/>
+      <w:r>
+        <w:rPr>
+          <w:rFonts w:ascii="Arial" w:hAnsi="Arial" w:cs="Arial"/>
+          <w:sz w:val="24"/>
+          <w:szCs w:val="24"/>
+        </w:rPr>
+        <w:t xml:space="preserve"> </w:t>
+      </w:r>
+      <w:proofErr w:type="spellStart"/>
+      <w:r>
+        <w:rPr>
+          <w:rFonts w:ascii="Arial" w:hAnsi="Arial" w:cs="Arial"/>
+          <w:sz w:val="24"/>
+          <w:szCs w:val="24"/>
+        </w:rPr>
+        <w:t>committen</w:t>
+      </w:r>
+      <w:proofErr w:type="spellEnd"/>
+    </w:p>
+    <w:p>
+      <w:pPr>
+        <w:pStyle w:val="Lijstalinea"/>
+        <w:numPr>
+          <w:ilvl w:val="0"/>
+          <w:numId w:val="3"/>
+        </w:numPr>
+        <w:rPr>
+          <w:rFonts w:ascii="Arial" w:hAnsi="Arial" w:cs="Arial"/>
+          <w:sz w:val="24"/>
+          <w:szCs w:val="24"/>
+        </w:rPr>
+      </w:pPr>
+      <w:r>
+        <w:rPr>
+          <w:rFonts w:ascii="Arial" w:hAnsi="Arial" w:cs="Arial"/>
+          <w:sz w:val="24"/>
+          <w:szCs w:val="24"/>
+        </w:rPr>
+        <w:t xml:space="preserve">Niet in andermans </w:t>
+      </w:r>
+      <w:proofErr w:type="spellStart"/>
+      <w:r>
+        <w:rPr>
+          <w:rFonts w:ascii="Arial" w:hAnsi="Arial" w:cs="Arial"/>
+          <w:sz w:val="24"/>
+          <w:szCs w:val="24"/>
+        </w:rPr>
+        <w:t>branch</w:t>
+      </w:r>
+      <w:proofErr w:type="spellEnd"/>
+      <w:r>
+        <w:rPr>
+          <w:rFonts w:ascii="Arial" w:hAnsi="Arial" w:cs="Arial"/>
+          <w:sz w:val="24"/>
+          <w:szCs w:val="24"/>
+        </w:rPr>
+        <w:t xml:space="preserve"> </w:t>
+      </w:r>
+      <w:proofErr w:type="spellStart"/>
+      <w:r>
+        <w:rPr>
+          <w:rFonts w:ascii="Arial" w:hAnsi="Arial" w:cs="Arial"/>
+          <w:sz w:val="24"/>
+          <w:szCs w:val="24"/>
+        </w:rPr>
+        <w:t>committen</w:t>
+      </w:r>
+      <w:proofErr w:type="spellEnd"/>
+    </w:p>
+    <w:p>
+      <w:pPr>
+        <w:pStyle w:val="Lijstalinea"/>
+        <w:numPr>
+          <w:ilvl w:val="0"/>
+          <w:numId w:val="3"/>
+        </w:numPr>
+        <w:rPr>
+          <w:rFonts w:ascii="Arial" w:hAnsi="Arial" w:cs="Arial"/>
+          <w:sz w:val="24"/>
+          <w:szCs w:val="24"/>
+        </w:rPr>
+      </w:pPr>
+      <w:r>
+        <w:rPr>
+          <w:rFonts w:ascii="Arial" w:hAnsi="Arial" w:cs="Arial"/>
+          <w:sz w:val="24"/>
+          <w:szCs w:val="24"/>
+        </w:rPr>
+        <w:t>Niet in development werken</w:t>
+      </w:r>
+    </w:p>
+    <w:p>
+      <w:pPr>
+        <w:pStyle w:val="Lijstalinea"/>
+        <w:numPr>
+          <w:ilvl w:val="0"/>
+          <w:numId w:val="3"/>
+        </w:numPr>
+        <w:rPr>
+          <w:rFonts w:ascii="Arial" w:hAnsi="Arial" w:cs="Arial"/>
+          <w:sz w:val="24"/>
+          <w:szCs w:val="24"/>
+        </w:rPr>
+      </w:pPr>
+      <w:r>
+        <w:rPr>
+          <w:rFonts w:ascii="Arial" w:hAnsi="Arial" w:cs="Arial"/>
+          <w:sz w:val="24"/>
+          <w:szCs w:val="24"/>
+        </w:rPr>
+        <w:t xml:space="preserve">Mag naar development </w:t>
+      </w:r>
+      <w:proofErr w:type="spellStart"/>
+      <w:r>
+        <w:rPr>
+          <w:rFonts w:ascii="Arial" w:hAnsi="Arial" w:cs="Arial"/>
+          <w:sz w:val="24"/>
+          <w:szCs w:val="24"/>
+        </w:rPr>
+        <w:t>mergen</w:t>
+      </w:r>
+      <w:proofErr w:type="spellEnd"/>
+    </w:p>
+    <w:p>
+      <w:pPr>
+        <w:pStyle w:val="Lijstalinea"/>
+        <w:numPr>
+          <w:ilvl w:val="0"/>
+          <w:numId w:val="3"/>
+        </w:numPr>
+        <w:rPr>
+          <w:rFonts w:ascii="Arial" w:hAnsi="Arial" w:cs="Arial"/>
+          <w:sz w:val="24"/>
+          <w:szCs w:val="24"/>
+        </w:rPr>
+      </w:pPr>
+      <w:proofErr w:type="spellStart"/>
+      <w:r>
+        <w:rPr>
+          <w:rFonts w:ascii="Arial" w:hAnsi="Arial" w:cs="Arial"/>
+          <w:sz w:val="24"/>
+          <w:szCs w:val="24"/>
+        </w:rPr>
+        <w:t>Merge</w:t>
+      </w:r>
+      <w:proofErr w:type="spellEnd"/>
+      <w:r>
+        <w:rPr>
+          <w:rFonts w:ascii="Arial" w:hAnsi="Arial" w:cs="Arial"/>
+          <w:sz w:val="24"/>
+          <w:szCs w:val="24"/>
+        </w:rPr>
+        <w:t xml:space="preserve"> naar development als jou werk klaar is zodat men kan zien wat je gedaan hebt</w:t>
+      </w:r>
+    </w:p>
+    <w:p>
+      <w:pPr>
+        <w:pStyle w:val="Lijstalinea"/>
+        <w:numPr>
+          <w:ilvl w:val="0"/>
+          <w:numId w:val="3"/>
+        </w:numPr>
+        <w:rPr>
+          <w:rFonts w:ascii="Arial" w:hAnsi="Arial" w:cs="Arial"/>
+          <w:sz w:val="24"/>
+          <w:szCs w:val="24"/>
+        </w:rPr>
+      </w:pPr>
+      <w:r>
+        <w:rPr>
+          <w:rFonts w:ascii="Arial" w:hAnsi="Arial" w:cs="Arial"/>
+          <w:sz w:val="24"/>
+          <w:szCs w:val="24"/>
+        </w:rPr>
+        <w:t xml:space="preserve">Ricardo is de </w:t>
+      </w:r>
+      <w:proofErr w:type="spellStart"/>
+      <w:r>
+        <w:rPr>
+          <w:rFonts w:ascii="Arial" w:hAnsi="Arial" w:cs="Arial"/>
+          <w:sz w:val="24"/>
+          <w:szCs w:val="24"/>
+        </w:rPr>
+        <w:t>gitmaster</w:t>
+      </w:r>
+      <w:proofErr w:type="spellEnd"/>
+    </w:p>
+    <w:p>
+      <w:pPr>
+        <w:pStyle w:val="Lijstalinea"/>
+        <w:numPr>
+          <w:ilvl w:val="0"/>
+          <w:numId w:val="3"/>
+        </w:numPr>
+        <w:rPr>
+          <w:rFonts w:ascii="Arial" w:hAnsi="Arial" w:cs="Arial"/>
+          <w:sz w:val="24"/>
+          <w:szCs w:val="24"/>
+        </w:rPr>
+      </w:pPr>
+      <w:r>
+        <w:rPr>
+          <w:rFonts w:ascii="Arial" w:hAnsi="Arial" w:cs="Arial"/>
+          <w:sz w:val="24"/>
+          <w:szCs w:val="24"/>
+        </w:rPr>
+        <w:t xml:space="preserve">Van development naar </w:t>
+      </w:r>
+      <w:proofErr w:type="spellStart"/>
+      <w:r>
+        <w:rPr>
+          <w:rFonts w:ascii="Arial" w:hAnsi="Arial" w:cs="Arial"/>
+          <w:sz w:val="24"/>
+          <w:szCs w:val="24"/>
+        </w:rPr>
+        <w:t>testing</w:t>
+      </w:r>
+      <w:proofErr w:type="spellEnd"/>
+      <w:r>
+        <w:rPr>
+          <w:rFonts w:ascii="Arial" w:hAnsi="Arial" w:cs="Arial"/>
+          <w:sz w:val="24"/>
+          <w:szCs w:val="24"/>
+        </w:rPr>
+        <w:t xml:space="preserve"> pullen mag, </w:t>
+      </w:r>
+      <w:proofErr w:type="spellStart"/>
+      <w:r>
+        <w:rPr>
+          <w:rFonts w:ascii="Arial" w:hAnsi="Arial" w:cs="Arial"/>
+          <w:sz w:val="24"/>
+          <w:szCs w:val="24"/>
+        </w:rPr>
+        <w:t>mergen</w:t>
+      </w:r>
+      <w:proofErr w:type="spellEnd"/>
+      <w:r>
+        <w:rPr>
+          <w:rFonts w:ascii="Arial" w:hAnsi="Arial" w:cs="Arial"/>
+          <w:sz w:val="24"/>
+          <w:szCs w:val="24"/>
+        </w:rPr>
+        <w:t xml:space="preserve"> mag niet</w:t>
+      </w:r>
+    </w:p>
+    <w:p>
+      <w:pPr>
+        <w:pStyle w:val="Lijstalinea"/>
+        <w:numPr>
+          <w:ilvl w:val="0"/>
+          <w:numId w:val="3"/>
+        </w:numPr>
+        <w:rPr>
+          <w:rFonts w:ascii="Arial" w:hAnsi="Arial" w:cs="Arial"/>
+          <w:sz w:val="24"/>
+          <w:szCs w:val="24"/>
+        </w:rPr>
+      </w:pPr>
+      <w:r>
+        <w:rPr>
+          <w:rFonts w:ascii="Arial" w:hAnsi="Arial" w:cs="Arial"/>
+          <w:sz w:val="24"/>
+          <w:szCs w:val="24"/>
+        </w:rPr>
+        <w:t xml:space="preserve">Alles van development moet via </w:t>
+      </w:r>
+      <w:proofErr w:type="spellStart"/>
+      <w:r>
+        <w:rPr>
+          <w:rFonts w:ascii="Arial" w:hAnsi="Arial" w:cs="Arial"/>
+          <w:sz w:val="24"/>
+          <w:szCs w:val="24"/>
+        </w:rPr>
+        <w:t>testing</w:t>
+      </w:r>
+      <w:proofErr w:type="spellEnd"/>
+      <w:r>
+        <w:rPr>
+          <w:rFonts w:ascii="Arial" w:hAnsi="Arial" w:cs="Arial"/>
+          <w:sz w:val="24"/>
+          <w:szCs w:val="24"/>
+        </w:rPr>
+        <w:t xml:space="preserve"> naar master</w:t>
+      </w:r>
+    </w:p>
+    <w:p>
+      <w:pPr>
+        <w:pStyle w:val="Lijstalinea"/>
+        <w:numPr>
+          <w:ilvl w:val="0"/>
+          <w:numId w:val="3"/>
+        </w:numPr>
+        <w:rPr>
+          <w:rFonts w:ascii="Arial" w:hAnsi="Arial" w:cs="Arial"/>
+          <w:sz w:val="24"/>
+          <w:szCs w:val="24"/>
+        </w:rPr>
+      </w:pPr>
+      <w:r>
+        <w:rPr>
+          <w:rFonts w:ascii="Arial" w:hAnsi="Arial" w:cs="Arial"/>
+          <w:sz w:val="24"/>
+          <w:szCs w:val="24"/>
+        </w:rPr>
+        <w:t xml:space="preserve">Eerst een pull </w:t>
+      </w:r>
+      <w:proofErr w:type="spellStart"/>
+      <w:r>
+        <w:rPr>
+          <w:rFonts w:ascii="Arial" w:hAnsi="Arial" w:cs="Arial"/>
+          <w:sz w:val="24"/>
+          <w:szCs w:val="24"/>
+        </w:rPr>
+        <w:t>request</w:t>
+      </w:r>
+      <w:proofErr w:type="spellEnd"/>
+      <w:r>
+        <w:rPr>
+          <w:rFonts w:ascii="Arial" w:hAnsi="Arial" w:cs="Arial"/>
+          <w:sz w:val="24"/>
+          <w:szCs w:val="24"/>
+        </w:rPr>
+        <w:t xml:space="preserve"> voor je gaat </w:t>
+      </w:r>
+      <w:proofErr w:type="spellStart"/>
+      <w:r>
+        <w:rPr>
+          <w:rFonts w:ascii="Arial" w:hAnsi="Arial" w:cs="Arial"/>
+          <w:sz w:val="24"/>
+          <w:szCs w:val="24"/>
+        </w:rPr>
+        <w:t>puchen</w:t>
+      </w:r>
+      <w:proofErr w:type="spellEnd"/>
+      <w:r>
+        <w:rPr>
+          <w:rFonts w:ascii="Arial" w:hAnsi="Arial" w:cs="Arial"/>
+          <w:sz w:val="24"/>
+          <w:szCs w:val="24"/>
+        </w:rPr>
+        <w:t xml:space="preserve"> om branche up </w:t>
+      </w:r>
+      <w:proofErr w:type="spellStart"/>
+      <w:r>
+        <w:rPr>
+          <w:rFonts w:ascii="Arial" w:hAnsi="Arial" w:cs="Arial"/>
+          <w:sz w:val="24"/>
+          <w:szCs w:val="24"/>
+        </w:rPr>
+        <w:t>to</w:t>
+      </w:r>
+      <w:proofErr w:type="spellEnd"/>
+      <w:r>
+        <w:rPr>
+          <w:rFonts w:ascii="Arial" w:hAnsi="Arial" w:cs="Arial"/>
+          <w:sz w:val="24"/>
+          <w:szCs w:val="24"/>
+        </w:rPr>
+        <w:t xml:space="preserve"> date te houden</w:t>
+      </w:r>
+    </w:p>
+    <w:p>
+      <w:pPr>
+        <w:pStyle w:val="Lijstalinea"/>
+        <w:numPr>
+          <w:ilvl w:val="0"/>
+          <w:numId w:val="3"/>
+        </w:numPr>
+        <w:rPr>
+          <w:rFonts w:ascii="Arial" w:hAnsi="Arial" w:cs="Arial"/>
+          <w:sz w:val="24"/>
+          <w:szCs w:val="24"/>
+        </w:rPr>
+      </w:pPr>
+      <w:r>
+        <w:rPr>
+          <w:rFonts w:ascii="Arial" w:hAnsi="Arial" w:cs="Arial"/>
+          <w:sz w:val="24"/>
+          <w:szCs w:val="24"/>
+        </w:rPr>
+        <w:t xml:space="preserve">Verwijder elkaars code niet (git </w:t>
+      </w:r>
+      <w:proofErr w:type="spellStart"/>
+      <w:r>
+        <w:rPr>
+          <w:rFonts w:ascii="Arial" w:hAnsi="Arial" w:cs="Arial"/>
+          <w:sz w:val="24"/>
+          <w:szCs w:val="24"/>
+        </w:rPr>
+        <w:t>merge</w:t>
+      </w:r>
+      <w:proofErr w:type="spellEnd"/>
+      <w:r>
+        <w:rPr>
+          <w:rFonts w:ascii="Arial" w:hAnsi="Arial" w:cs="Arial"/>
+          <w:sz w:val="24"/>
+          <w:szCs w:val="24"/>
+        </w:rPr>
+        <w:t xml:space="preserve"> conflict oplossen)</w:t>
+      </w:r>
+    </w:p>
+    <w:p>
+      <w:pPr>
+        <w:rPr>
+          <w:rFonts w:ascii="Arial" w:hAnsi="Arial" w:cs="Arial"/>
+          <w:sz w:val="24"/>
+          <w:szCs w:val="24"/>
+        </w:rPr>
+      </w:pPr>
+    </w:p>
+    <w:p>
+      <w:pPr>
+        <w:rPr>
+          <w:rFonts w:ascii="Arial" w:hAnsi="Arial" w:cs="Arial"/>
+          <w:sz w:val="32"/>
+          <w:szCs w:val="32"/>
+        </w:rPr>
+      </w:pPr>
+      <w:proofErr w:type="spellStart"/>
+      <w:r>
+        <w:rPr>
+          <w:rFonts w:ascii="Arial" w:hAnsi="Arial" w:cs="Arial"/>
+          <w:sz w:val="32"/>
+          <w:szCs w:val="32"/>
+        </w:rPr>
+        <w:t>Testing</w:t>
+      </w:r>
+      <w:proofErr w:type="spellEnd"/>
+    </w:p>
+    <w:p>
+      <w:pPr>
+        <w:pStyle w:val="Lijstalinea"/>
+        <w:numPr>
+          <w:ilvl w:val="0"/>
+          <w:numId w:val="3"/>
+        </w:numPr>
+        <w:rPr>
+          <w:rFonts w:ascii="Arial" w:hAnsi="Arial" w:cs="Arial"/>
+          <w:sz w:val="24"/>
+          <w:szCs w:val="24"/>
+        </w:rPr>
+      </w:pPr>
+      <w:r>
+        <w:rPr>
+          <w:rFonts w:ascii="Arial" w:hAnsi="Arial" w:cs="Arial"/>
+          <w:sz w:val="24"/>
+          <w:szCs w:val="24"/>
+        </w:rPr>
+        <w:t xml:space="preserve">Definition Of </w:t>
+      </w:r>
+      <w:proofErr w:type="spellStart"/>
+      <w:r>
+        <w:rPr>
+          <w:rFonts w:ascii="Arial" w:hAnsi="Arial" w:cs="Arial"/>
+          <w:sz w:val="24"/>
+          <w:szCs w:val="24"/>
+        </w:rPr>
+        <w:t>Done</w:t>
+      </w:r>
+      <w:proofErr w:type="spellEnd"/>
+      <w:r>
+        <w:rPr>
+          <w:rFonts w:ascii="Arial" w:hAnsi="Arial" w:cs="Arial"/>
+          <w:sz w:val="24"/>
+          <w:szCs w:val="24"/>
+        </w:rPr>
+        <w:t xml:space="preserve"> nakomen</w:t>
+      </w:r>
+    </w:p>
+    <w:p>
+      <w:pPr>
+        <w:pStyle w:val="Lijstalinea"/>
+        <w:numPr>
+          <w:ilvl w:val="0"/>
+          <w:numId w:val="3"/>
+        </w:numPr>
+        <w:rPr>
+          <w:rFonts w:ascii="Arial" w:hAnsi="Arial" w:cs="Arial"/>
+          <w:sz w:val="24"/>
+          <w:szCs w:val="24"/>
+        </w:rPr>
+      </w:pPr>
+      <w:proofErr w:type="spellStart"/>
+      <w:r>
+        <w:rPr>
+          <w:rFonts w:ascii="Arial" w:hAnsi="Arial" w:cs="Arial"/>
+          <w:sz w:val="24"/>
+          <w:szCs w:val="24"/>
+        </w:rPr>
+        <w:t>Approved</w:t>
+      </w:r>
+      <w:proofErr w:type="spellEnd"/>
+      <w:r>
+        <w:rPr>
+          <w:rFonts w:ascii="Arial" w:hAnsi="Arial" w:cs="Arial"/>
+          <w:sz w:val="24"/>
+          <w:szCs w:val="24"/>
+        </w:rPr>
+        <w:t xml:space="preserve"> vragen aan minimaal 2 personen </w:t>
+      </w:r>
+    </w:p>
+    <w:p>
+      <w:pPr>
+        <w:pStyle w:val="Lijstalinea"/>
+        <w:numPr>
+          <w:ilvl w:val="0"/>
+          <w:numId w:val="3"/>
+        </w:numPr>
+        <w:rPr>
+          <w:rFonts w:ascii="Arial" w:hAnsi="Arial" w:cs="Arial"/>
+          <w:sz w:val="24"/>
+          <w:szCs w:val="24"/>
+        </w:rPr>
+      </w:pPr>
+      <w:bookmarkStart w:id="2" w:name="_GoBack"/>
+      <w:bookmarkEnd w:id="2"/>
+      <w:r>
+        <w:rPr>
+          <w:rFonts w:ascii="Arial" w:hAnsi="Arial" w:cs="Arial"/>
+          <w:sz w:val="24"/>
+          <w:szCs w:val="24"/>
+        </w:rPr>
+        <w:t>Er wordt een eigen test geschreven</w:t>
+      </w:r>
+    </w:p>
+    <w:p>
+      <w:pPr>
+        <w:rPr>
+          <w:rFonts w:ascii="Arial" w:hAnsi="Arial" w:cs="Arial"/>
+          <w:sz w:val="32"/>
+          <w:szCs w:val="32"/>
+        </w:rPr>
+      </w:pPr>
+    </w:p>
+    <w:p>
+      <w:pPr>
+        <w:rPr>
+          <w:rFonts w:ascii="Arial" w:hAnsi="Arial" w:cs="Arial"/>
+          <w:sz w:val="32"/>
+          <w:szCs w:val="32"/>
+        </w:rPr>
+      </w:pPr>
+      <w:r>
+        <w:rPr>
+          <w:rFonts w:ascii="Arial" w:hAnsi="Arial" w:cs="Arial"/>
+          <w:sz w:val="32"/>
+          <w:szCs w:val="32"/>
+        </w:rPr>
+        <w:t xml:space="preserve"> </w:t>
+      </w:r>
+    </w:p>
+    <w:p>
+      <w:pPr>
+        <w:rPr>
+          <w:rFonts w:ascii="Arial" w:hAnsi="Arial" w:cs="Arial"/>
+          <w:sz w:val="24"/>
+          <w:szCs w:val="24"/>
+        </w:rPr>
+      </w:pPr>
+    </w:p>
+    <w:p>
+      <w:pPr>
+        <w:rPr>
+          <w:rFonts w:ascii="Arial" w:hAnsi="Arial" w:cs="Arial"/>
+          <w:sz w:val="32"/>
+          <w:szCs w:val="32"/>
+        </w:rPr>
+      </w:pPr>
+    </w:p>
+    <w:p>
+      <w:pPr>
+        <w:rPr>
+          <w:rFonts w:ascii="Arial" w:hAnsi="Arial" w:cs="Arial"/>
+          <w:sz w:val="24"/>
+          <w:szCs w:val="24"/>
+        </w:rPr>
+      </w:pPr>
+    </w:p>
+    <w:p>
+      <w:pPr>
+        <w:ind w:left="360"/>
+        <w:rPr>
+          <w:rFonts w:ascii="Arial" w:hAnsi="Arial" w:cs="Arial"/>
+          <w:sz w:val="24"/>
+          <w:szCs w:val="24"/>
+        </w:rPr>
+      </w:pPr>
+    </w:p>
+    <w:p/>
+    <w:p>
+      <w:pPr>
+        <w:rPr>
+          <w:rFonts w:ascii="Arial" w:hAnsi="Arial" w:cs="Arial"/>
+          <w:sz w:val="24"/>
+          <w:szCs w:val="24"/>
+        </w:rPr>
+      </w:pPr>
+    </w:p>
+    <w:p>
+      <w:pPr>
+        <w:rPr>
+          <w:rFonts w:ascii="Arial" w:hAnsi="Arial" w:cs="Arial"/>
+          <w:sz w:val="24"/>
+          <w:szCs w:val="24"/>
+        </w:rPr>
+      </w:pPr>
+    </w:p>
+    <w:p>
+      <w:pPr>
+        <w:rPr>
+          <w:rFonts w:ascii="Arial" w:hAnsi="Arial" w:cs="Arial"/>
+          <w:sz w:val="32"/>
+          <w:szCs w:val="32"/>
+        </w:rPr>
+      </w:pPr>
     </w:p>
     <w:p>
       <w:pPr>
@@ -2538,7 +3588,7 @@
 </file>
 
 <file path=customXml/itemProps1.xml><?xml version="1.0" encoding="utf-8"?>
-<ds:datastoreItem xmlns:ds="http://schemas.openxmlformats.org/officeDocument/2006/customXml" ds:itemID="{299E3DDC-2956-4FFD-BB5D-BEFBB2AF525C}">
+<ds:datastoreItem xmlns:ds="http://schemas.openxmlformats.org/officeDocument/2006/customXml" ds:itemID="{B1949999-FE32-4F3A-84F8-86983A91CCA3}">
   <ds:schemaRefs>
     <ds:schemaRef ds:uri="http://schemas.openxmlformats.org/officeDocument/2006/bibliography"/>
   </ds:schemaRefs>

</xml_diff>